<commit_message>
Bug Fix on Adding Child
</commit_message>
<xml_diff>
--- a/requirements.docx
+++ b/requirements.docx
@@ -13,10 +13,7 @@
     <w:p/>
     <w:p>
       <w:r>
-        <w:t>Requirements</w:t>
-      </w:r>
-      <w:r>
-        <w:t>:</w:t>
+        <w:t>Requirements:</w:t>
       </w:r>
     </w:p>
     <w:p>
@@ -65,6 +62,18 @@
       </w:pPr>
       <w:r>
         <w:t>Update Task</w:t>
+      </w:r>
+    </w:p>
+    <w:p>
+      <w:pPr>
+        <w:pStyle w:val="ListParagraph"/>
+        <w:numPr>
+          <w:ilvl w:val="0"/>
+          <w:numId w:val="1"/>
+        </w:numPr>
+      </w:pPr>
+      <w:r>
+        <w:t>Multi-User Login</w:t>
       </w:r>
     </w:p>
     <w:p/>

</xml_diff>